<commit_message>
Added standard 20px valve with 2D diagram. Added inlet scad.
</commit_message>
<xml_diff>
--- a/docs/Circular Valve.docx
+++ b/docs/Circular Valve.docx
@@ -252,9 +252,11 @@
       </w:r>
     </w:p>
     <w:p>
+      <w:proofErr w:type="spellStart"/>
       <w:r>
         <w:t>CircularValve</w:t>
       </w:r>
+      <w:proofErr w:type="spellEnd"/>
       <w:r>
         <w:t>({P} [</w:t>
       </w:r>
@@ -402,11 +404,26 @@
       <w:r>
         <w:t xml:space="preserve">F1 F2 P1 P2 </w:t>
       </w:r>
+      <w:proofErr w:type="spellStart"/>
+      <w:proofErr w:type="gramStart"/>
       <w:r>
         <w:t>CircuilarV</w:t>
       </w:r>
       <w:r>
-        <w:t xml:space="preserve">alve(d_valve </w:t>
+        <w:t>alve</w:t>
+      </w:r>
+      <w:proofErr w:type="spellEnd"/>
+      <w:r>
+        <w:t>(</w:t>
+      </w:r>
+      <w:proofErr w:type="spellStart"/>
+      <w:proofErr w:type="gramEnd"/>
+      <w:r>
+        <w:t>d_valve</w:t>
+      </w:r>
+      <w:proofErr w:type="spellEnd"/>
+      <w:r>
+        <w:t xml:space="preserve"> </w:t>
       </w:r>
       <w:r>
         <w:t>|</w:t>
@@ -418,13 +435,29 @@
         <w:t xml:space="preserve"> diameter</w:t>
       </w:r>
       <w:r>
-        <w:t xml:space="preserve">, h_fluid </w:t>
+        <w:t xml:space="preserve">, </w:t>
+      </w:r>
+      <w:proofErr w:type="spellStart"/>
+      <w:r>
+        <w:t>h_fluid</w:t>
+      </w:r>
+      <w:proofErr w:type="spellEnd"/>
+      <w:r>
+        <w:t xml:space="preserve"> </w:t>
       </w:r>
       <w:r>
         <w:t>| fluid chamber height</w:t>
       </w:r>
       <w:r>
-        <w:t xml:space="preserve">, t_memb </w:t>
+        <w:t xml:space="preserve">, </w:t>
+      </w:r>
+      <w:proofErr w:type="spellStart"/>
+      <w:r>
+        <w:t>t_memb</w:t>
+      </w:r>
+      <w:proofErr w:type="spellEnd"/>
+      <w:r>
+        <w:t xml:space="preserve"> </w:t>
       </w:r>
       <w:r>
         <w:t>|</w:t>
@@ -436,7 +469,15 @@
         <w:t>membrane thickness</w:t>
       </w:r>
       <w:r>
-        <w:t xml:space="preserve">, h_air </w:t>
+        <w:t xml:space="preserve">, </w:t>
+      </w:r>
+      <w:proofErr w:type="spellStart"/>
+      <w:r>
+        <w:t>h_air</w:t>
+      </w:r>
+      <w:proofErr w:type="spellEnd"/>
+      <w:r>
+        <w:t xml:space="preserve"> </w:t>
       </w:r>
       <w:r>
         <w:t>| pneumatic chamber height</w:t>
@@ -483,6 +524,53 @@
         </w:rPr>
         <w:t xml:space="preserve"> </w:t>
       </w:r>
+      <w:r>
+        <w:rPr>
+          <w:noProof/>
+        </w:rPr>
+        <w:drawing>
+          <wp:inline distT="0" distB="0" distL="0" distR="0" wp14:anchorId="11B7F3E3" wp14:editId="7425F259">
+            <wp:extent cx="1466850" cy="1861771"/>
+            <wp:effectExtent l="0" t="0" r="0" b="5715"/>
+            <wp:docPr id="4" name="Picture 4" descr="Chart&#10;&#10;Description automatically generated"/>
+            <wp:cNvGraphicFramePr>
+              <a:graphicFrameLocks xmlns:a="http://schemas.openxmlformats.org/drawingml/2006/main" noChangeAspect="1"/>
+            </wp:cNvGraphicFramePr>
+            <a:graphic xmlns:a="http://schemas.openxmlformats.org/drawingml/2006/main">
+              <a:graphicData uri="http://schemas.openxmlformats.org/drawingml/2006/picture">
+                <pic:pic xmlns:pic="http://schemas.openxmlformats.org/drawingml/2006/picture">
+                  <pic:nvPicPr>
+                    <pic:cNvPr id="4" name="Picture 4" descr="Chart&#10;&#10;Description automatically generated"/>
+                    <pic:cNvPicPr/>
+                  </pic:nvPicPr>
+                  <pic:blipFill rotWithShape="1">
+                    <a:blip r:embed="rId10"/>
+                    <a:srcRect l="4112" t="6869" r="6807" b="5933"/>
+                    <a:stretch/>
+                  </pic:blipFill>
+                  <pic:spPr bwMode="auto">
+                    <a:xfrm>
+                      <a:off x="0" y="0"/>
+                      <a:ext cx="1478076" cy="1876019"/>
+                    </a:xfrm>
+                    <a:prstGeom prst="rect">
+                      <a:avLst/>
+                    </a:prstGeom>
+                    <a:ln>
+                      <a:noFill/>
+                    </a:ln>
+                    <a:extLst>
+                      <a:ext uri="{53640926-AAD7-44D8-BBD7-CCE9431645EC}">
+                        <a14:shadowObscured xmlns:a14="http://schemas.microsoft.com/office/drawing/2010/main"/>
+                      </a:ext>
+                    </a:extLst>
+                  </pic:spPr>
+                </pic:pic>
+              </a:graphicData>
+            </a:graphic>
+          </wp:inline>
+        </w:drawing>
+      </w:r>
     </w:p>
     <w:p>
       <w:pPr>
@@ -493,19 +581,40 @@
           <w:szCs w:val="24"/>
         </w:rPr>
       </w:pPr>
-      <w:r>
-        <w:rPr>
-          <w:b/>
-          <w:bCs/>
-          <w:sz w:val="24"/>
-          <w:szCs w:val="24"/>
-        </w:rPr>
-        <w:t>OpenSCAD Description</w:t>
-      </w:r>
-    </w:p>
-    <w:p>
-      <w:r>
-        <w:t xml:space="preserve">valve(d_valve </w:t>
+      <w:proofErr w:type="spellStart"/>
+      <w:r>
+        <w:rPr>
+          <w:b/>
+          <w:bCs/>
+          <w:sz w:val="24"/>
+          <w:szCs w:val="24"/>
+        </w:rPr>
+        <w:t>OpenSCAD</w:t>
+      </w:r>
+      <w:proofErr w:type="spellEnd"/>
+      <w:r>
+        <w:rPr>
+          <w:b/>
+          <w:bCs/>
+          <w:sz w:val="24"/>
+          <w:szCs w:val="24"/>
+        </w:rPr>
+        <w:t xml:space="preserve"> Description</w:t>
+      </w:r>
+    </w:p>
+    <w:p>
+      <w:proofErr w:type="gramStart"/>
+      <w:r>
+        <w:t>valve(</w:t>
+      </w:r>
+      <w:proofErr w:type="spellStart"/>
+      <w:proofErr w:type="gramEnd"/>
+      <w:r>
+        <w:t>d_valve</w:t>
+      </w:r>
+      <w:proofErr w:type="spellEnd"/>
+      <w:r>
+        <w:t xml:space="preserve"> </w:t>
       </w:r>
       <w:r>
         <w:t>|</w:t>
@@ -517,13 +626,29 @@
         <w:t xml:space="preserve"> diameter</w:t>
       </w:r>
       <w:r>
-        <w:t xml:space="preserve">, h_fluid </w:t>
+        <w:t xml:space="preserve">, </w:t>
+      </w:r>
+      <w:proofErr w:type="spellStart"/>
+      <w:r>
+        <w:t>h_fluid</w:t>
+      </w:r>
+      <w:proofErr w:type="spellEnd"/>
+      <w:r>
+        <w:t xml:space="preserve"> </w:t>
       </w:r>
       <w:r>
         <w:t>| fluid chamber height</w:t>
       </w:r>
       <w:r>
-        <w:t xml:space="preserve">, t_memb </w:t>
+        <w:t xml:space="preserve">, </w:t>
+      </w:r>
+      <w:proofErr w:type="spellStart"/>
+      <w:r>
+        <w:t>t_memb</w:t>
+      </w:r>
+      <w:proofErr w:type="spellEnd"/>
+      <w:r>
+        <w:t xml:space="preserve"> </w:t>
       </w:r>
       <w:r>
         <w:t>|</w:t>
@@ -535,7 +660,15 @@
         <w:t>membrane thickness</w:t>
       </w:r>
       <w:r>
-        <w:t xml:space="preserve">, h_air </w:t>
+        <w:t xml:space="preserve">, </w:t>
+      </w:r>
+      <w:proofErr w:type="spellStart"/>
+      <w:r>
+        <w:t>h_air</w:t>
+      </w:r>
+      <w:proofErr w:type="spellEnd"/>
+      <w:r>
+        <w:t xml:space="preserve"> </w:t>
       </w:r>
       <w:r>
         <w:t>| pneumatic chamber height</w:t>
@@ -565,7 +698,7 @@
                     <pic:cNvPicPr/>
                   </pic:nvPicPr>
                   <pic:blipFill>
-                    <a:blip r:embed="rId10"/>
+                    <a:blip r:embed="rId11"/>
                     <a:stretch>
                       <a:fillRect/>
                     </a:stretch>
@@ -621,7 +754,39 @@
           <w:sz w:val="24"/>
           <w:szCs w:val="24"/>
         </w:rPr>
-        <w:t>This section will contain information of the process that is need to create the component. This will include information on the exposure profile, and how this changes throughout the part, and special post processing steps that need to be done.</w:t>
+        <w:t xml:space="preserve">This section will contain information of the process that is </w:t>
+      </w:r>
+      <w:proofErr w:type="gramStart"/>
+      <w:r>
+        <w:rPr>
+          <w:sz w:val="24"/>
+          <w:szCs w:val="24"/>
+        </w:rPr>
+        <w:t>need</w:t>
+      </w:r>
+      <w:proofErr w:type="gramEnd"/>
+      <w:r>
+        <w:rPr>
+          <w:sz w:val="24"/>
+          <w:szCs w:val="24"/>
+        </w:rPr>
+        <w:t xml:space="preserve"> to create the component. This will include information on the exposure profile, and how </w:t>
+      </w:r>
+      <w:proofErr w:type="gramStart"/>
+      <w:r>
+        <w:rPr>
+          <w:sz w:val="24"/>
+          <w:szCs w:val="24"/>
+        </w:rPr>
+        <w:t>this changes</w:t>
+      </w:r>
+      <w:proofErr w:type="gramEnd"/>
+      <w:r>
+        <w:rPr>
+          <w:sz w:val="24"/>
+          <w:szCs w:val="24"/>
+        </w:rPr>
+        <w:t xml:space="preserve"> throughout the part, and special post processing steps that need to be done.</w:t>
       </w:r>
     </w:p>
     <w:p>
@@ -724,15 +889,7 @@
               <w:sz w:val="24"/>
               <w:szCs w:val="24"/>
             </w:rPr>
-            <m:t>=</m:t>
-          </m:r>
-          <m:r>
-            <w:rPr>
-              <w:rFonts w:ascii="Cambria Math" w:hAnsi="Cambria Math"/>
-              <w:sz w:val="24"/>
-              <w:szCs w:val="24"/>
-            </w:rPr>
-            <m:t>12*eta*</m:t>
+            <m:t>=12*eta*</m:t>
           </m:r>
           <m:f>
             <m:fPr>
@@ -914,7 +1071,9 @@
       </w:r>
     </w:p>
     <w:p>
-      <w:r>
+      <w:proofErr w:type="spellStart"/>
+      <w:r>
+        <w:lastRenderedPageBreak/>
         <w:t>R</w:t>
       </w:r>
       <w:r>
@@ -923,6 +1082,7 @@
         </w:rPr>
         <w:t>hyd</w:t>
       </w:r>
+      <w:proofErr w:type="spellEnd"/>
       <w:r>
         <w:t xml:space="preserve"> – hydraulic resistance</w:t>
       </w:r>
@@ -976,7 +1136,6 @@
     </w:p>
     <w:p>
       <w:r>
-        <w:lastRenderedPageBreak/>
         <w:t xml:space="preserve">w – </w:t>
       </w:r>
       <w:r>

</xml_diff>